<commit_message>
add knn, bayes, decision tree classifier, random forest
</commit_message>
<xml_diff>
--- a/project.docx
+++ b/project.docx
@@ -479,16 +479,7 @@
           <w:szCs w:val="26"/>
           <w:lang w:val="en-US"/>
         </w:rPr>
-        <w:t xml:space="preserve">rường </w:t>
-      </w:r>
-      <w:r>
-        <w:rPr>
-          <w:rFonts w:ascii="Times New Roman" w:hAnsi="Times New Roman" w:cs="Times New Roman"/>
-          <w:sz w:val="26"/>
-          <w:szCs w:val="26"/>
-          <w:lang w:val="en-US"/>
-        </w:rPr>
-        <w:t>đánh giá mức độ BI-RADS</w:t>
+        <w:t>rường đánh giá mức độ BI-RADS</w:t>
       </w:r>
       <w:r>
         <w:rPr>
@@ -1077,16 +1068,7 @@
           <w:szCs w:val="26"/>
           <w:lang w:val="en-US"/>
         </w:rPr>
-        <w:t xml:space="preserve"> </w:t>
-      </w:r>
-      <w:r>
-        <w:rPr>
-          <w:rFonts w:ascii="Times New Roman" w:hAnsi="Times New Roman" w:cs="Times New Roman"/>
-          <w:sz w:val="26"/>
-          <w:szCs w:val="26"/>
-          <w:lang w:val="en-US"/>
-        </w:rPr>
-        <w:t>(tên danh nghĩa)</w:t>
+        <w:t xml:space="preserve"> (tên danh nghĩa)</w:t>
       </w:r>
       <w:r>
         <w:rPr>
@@ -2088,25 +2070,7 @@
           <w:szCs w:val="26"/>
           <w:lang w:val="en-US"/>
         </w:rPr>
-        <w:t xml:space="preserve">BI-RADS </w:t>
-      </w:r>
-      <w:r>
-        <w:rPr>
-          <w:rFonts w:ascii="Times New Roman" w:hAnsi="Times New Roman" w:cs="Times New Roman"/>
-          <w:sz w:val="26"/>
-          <w:szCs w:val="26"/>
-          <w:lang w:val="en-US"/>
-        </w:rPr>
-        <w:t>1</w:t>
-      </w:r>
-      <w:r>
-        <w:rPr>
-          <w:rFonts w:ascii="Times New Roman" w:hAnsi="Times New Roman" w:cs="Times New Roman"/>
-          <w:sz w:val="26"/>
-          <w:szCs w:val="26"/>
-          <w:lang w:val="en-US"/>
-        </w:rPr>
-        <w:t xml:space="preserve">: </w:t>
+        <w:t xml:space="preserve">BI-RADS 1: </w:t>
       </w:r>
       <w:r>
         <w:rPr>
@@ -2154,25 +2118,7 @@
           <w:szCs w:val="26"/>
           <w:lang w:val="en-US"/>
         </w:rPr>
-        <w:t xml:space="preserve">BI-RADS </w:t>
-      </w:r>
-      <w:r>
-        <w:rPr>
-          <w:rFonts w:ascii="Times New Roman" w:hAnsi="Times New Roman" w:cs="Times New Roman"/>
-          <w:sz w:val="26"/>
-          <w:szCs w:val="26"/>
-          <w:lang w:val="en-US"/>
-        </w:rPr>
-        <w:t>2</w:t>
-      </w:r>
-      <w:r>
-        <w:rPr>
-          <w:rFonts w:ascii="Times New Roman" w:hAnsi="Times New Roman" w:cs="Times New Roman"/>
-          <w:sz w:val="26"/>
-          <w:szCs w:val="26"/>
-          <w:lang w:val="en-US"/>
-        </w:rPr>
-        <w:t xml:space="preserve">: </w:t>
+        <w:t xml:space="preserve">BI-RADS 2: </w:t>
       </w:r>
       <w:r>
         <w:rPr>
@@ -2229,25 +2175,7 @@
           <w:szCs w:val="26"/>
           <w:lang w:val="en-US"/>
         </w:rPr>
-        <w:t xml:space="preserve">BI-RADS </w:t>
-      </w:r>
-      <w:r>
-        <w:rPr>
-          <w:rFonts w:ascii="Times New Roman" w:hAnsi="Times New Roman" w:cs="Times New Roman"/>
-          <w:sz w:val="26"/>
-          <w:szCs w:val="26"/>
-          <w:lang w:val="en-US"/>
-        </w:rPr>
-        <w:t>3</w:t>
-      </w:r>
-      <w:r>
-        <w:rPr>
-          <w:rFonts w:ascii="Times New Roman" w:hAnsi="Times New Roman" w:cs="Times New Roman"/>
-          <w:sz w:val="26"/>
-          <w:szCs w:val="26"/>
-          <w:lang w:val="en-US"/>
-        </w:rPr>
-        <w:t xml:space="preserve">: </w:t>
+        <w:t xml:space="preserve">BI-RADS 3: </w:t>
       </w:r>
       <w:r>
         <w:rPr>
@@ -2304,25 +2232,7 @@
           <w:szCs w:val="26"/>
           <w:lang w:val="en-US"/>
         </w:rPr>
-        <w:t xml:space="preserve">BI-RADS </w:t>
-      </w:r>
-      <w:r>
-        <w:rPr>
-          <w:rFonts w:ascii="Times New Roman" w:hAnsi="Times New Roman" w:cs="Times New Roman"/>
-          <w:sz w:val="26"/>
-          <w:szCs w:val="26"/>
-          <w:lang w:val="en-US"/>
-        </w:rPr>
-        <w:t>4</w:t>
-      </w:r>
-      <w:r>
-        <w:rPr>
-          <w:rFonts w:ascii="Times New Roman" w:hAnsi="Times New Roman" w:cs="Times New Roman"/>
-          <w:sz w:val="26"/>
-          <w:szCs w:val="26"/>
-          <w:lang w:val="en-US"/>
-        </w:rPr>
-        <w:t xml:space="preserve">: </w:t>
+        <w:t xml:space="preserve">BI-RADS 4: </w:t>
       </w:r>
       <w:r>
         <w:rPr>
@@ -2452,16 +2362,7 @@
           <w:lang w:val="en-US"/>
         </w:rPr>
         <w:tab/>
-        <w:t xml:space="preserve">+ </w:t>
-      </w:r>
-      <w:r>
-        <w:rPr>
-          <w:rFonts w:ascii="Times New Roman" w:hAnsi="Times New Roman" w:cs="Times New Roman"/>
-          <w:sz w:val="26"/>
-          <w:szCs w:val="26"/>
-          <w:lang w:val="en-US"/>
-        </w:rPr>
-        <w:t>BI-RADS 4</w:t>
+        <w:t>+ BI-RADS 4</w:t>
       </w:r>
       <w:r>
         <w:rPr>
@@ -2537,14 +2438,6 @@
           <w:lang w:val="en-US"/>
         </w:rPr>
         <w:tab/>
-      </w:r>
-      <w:r>
-        <w:rPr>
-          <w:rFonts w:ascii="Times New Roman" w:hAnsi="Times New Roman" w:cs="Times New Roman"/>
-          <w:sz w:val="26"/>
-          <w:szCs w:val="26"/>
-          <w:lang w:val="en-US"/>
-        </w:rPr>
         <w:t>+ BI-RADS 4</w:t>
       </w:r>
       <w:r>
@@ -2630,14 +2523,6 @@
           <w:lang w:val="en-US"/>
         </w:rPr>
         <w:tab/>
-      </w:r>
-      <w:r>
-        <w:rPr>
-          <w:rFonts w:ascii="Times New Roman" w:hAnsi="Times New Roman" w:cs="Times New Roman"/>
-          <w:sz w:val="26"/>
-          <w:szCs w:val="26"/>
-          <w:lang w:val="en-US"/>
-        </w:rPr>
         <w:t>+ BI-RADS 4</w:t>
       </w:r>
       <w:r>
@@ -2713,25 +2598,7 @@
           <w:szCs w:val="26"/>
           <w:lang w:val="en-US"/>
         </w:rPr>
-        <w:t xml:space="preserve">BI-RADS </w:t>
-      </w:r>
-      <w:r>
-        <w:rPr>
-          <w:rFonts w:ascii="Times New Roman" w:hAnsi="Times New Roman" w:cs="Times New Roman"/>
-          <w:sz w:val="26"/>
-          <w:szCs w:val="26"/>
-          <w:lang w:val="en-US"/>
-        </w:rPr>
-        <w:t>5</w:t>
-      </w:r>
-      <w:r>
-        <w:rPr>
-          <w:rFonts w:ascii="Times New Roman" w:hAnsi="Times New Roman" w:cs="Times New Roman"/>
-          <w:sz w:val="26"/>
-          <w:szCs w:val="26"/>
-          <w:lang w:val="en-US"/>
-        </w:rPr>
-        <w:t xml:space="preserve">: </w:t>
+        <w:t xml:space="preserve">BI-RADS 5: </w:t>
       </w:r>
       <w:r>
         <w:rPr>
@@ -2829,6 +2696,15 @@
           <w:lang w:val="en-US"/>
         </w:rPr>
       </w:pPr>
+      <w:r>
+        <w:rPr>
+          <w:rFonts w:ascii="Times New Roman" w:hAnsi="Times New Roman" w:cs="Times New Roman"/>
+          <w:sz w:val="26"/>
+          <w:szCs w:val="26"/>
+          <w:lang w:val="en-US"/>
+        </w:rPr>
+        <w:t>- KNN, Bayes, Decision Tree, Random forest.</w:t>
+      </w:r>
     </w:p>
     <w:sectPr>
       <w:pgSz w:w="11906" w:h="16838"/>

</xml_diff>